<commit_message>
Update RetailFlow SRS document
</commit_message>
<xml_diff>
--- a/srs_engine/generated_srs/RetailFlow – Inventory & Sales Management System_SRS.docx
+++ b/srs_engine/generated_srs/RetailFlow – Inventory & Sales Management System_SRS.docx
@@ -79,14 +79,14 @@
           <w:rFonts w:ascii="Arial" w:hAnsi="Arial"/>
           <w:sz w:val="28"/>
         </w:rPr>
-        <w:t>Date Created: 02/08/2026</w:t>
+        <w:t>Date Created: 02/09/2026</w:t>
       </w:r>
     </w:p>
     <w:p>
       <w:pPr>
         <w:sectPr>
-          <w:headerReference w:type="default" r:id="rId10"/>
-          <w:footerReference w:type="default" r:id="rId11"/>
+          <w:headerReference w:type="default" r:id="rId16"/>
+          <w:footerReference w:type="default" r:id="rId17"/>
           <w:pgSz w:w="12240" w:h="15840"/>
           <w:pgMar w:top="1440" w:right="1440" w:bottom="1440" w:left="1800" w:header="720" w:footer="720" w:gutter="0"/>
           <w:cols w:space="720"/>
@@ -145,7 +145,7 @@
           <w:rFonts w:ascii="Arial" w:hAnsi="Arial"/>
           <w:sz w:val="22"/>
         </w:rPr>
-        <w:t xml:space="preserve">    1.2 Intended Audience</w:t>
+        <w:t xml:space="preserve">    1.2 Scope of the System</w:t>
       </w:r>
     </w:p>
     <w:p>
@@ -158,33 +158,7 @@
           <w:rFonts w:ascii="Arial" w:hAnsi="Arial"/>
           <w:sz w:val="22"/>
         </w:rPr>
-        <w:t xml:space="preserve">    1.3 Project Scope</w:t>
-      </w:r>
-    </w:p>
-    <w:p>
-      <w:pPr>
-        <w:spacing w:before="60" w:after="60"/>
-        <w:ind w:left="480"/>
-      </w:pPr>
-      <w:r>
-        <w:rPr>
-          <w:rFonts w:ascii="Arial" w:hAnsi="Arial"/>
-          <w:sz w:val="22"/>
-        </w:rPr>
-        <w:t xml:space="preserve">    1.4 Document Conventions</w:t>
-      </w:r>
-    </w:p>
-    <w:p>
-      <w:pPr>
-        <w:spacing w:before="60" w:after="60"/>
-        <w:ind w:left="480"/>
-      </w:pPr>
-      <w:r>
-        <w:rPr>
-          <w:rFonts w:ascii="Arial" w:hAnsi="Arial"/>
-          <w:sz w:val="22"/>
-        </w:rPr>
-        <w:t xml:space="preserve">    1.5 References</w:t>
+        <w:t xml:space="preserve">    1.3 Definitions, Acronyms, and Abbreviations</w:t>
       </w:r>
     </w:p>
     <w:p>
@@ -210,7 +184,7 @@
           <w:rFonts w:ascii="Arial" w:hAnsi="Arial"/>
           <w:sz w:val="22"/>
         </w:rPr>
-        <w:t xml:space="preserve">    2.1 Product Perspective</w:t>
+        <w:t xml:space="preserve">    2.1 Product Perspective (System Context Diagram)</w:t>
       </w:r>
     </w:p>
     <w:p>
@@ -223,7 +197,7 @@
           <w:rFonts w:ascii="Arial" w:hAnsi="Arial"/>
           <w:sz w:val="22"/>
         </w:rPr>
-        <w:t xml:space="preserve">    2.2 Product Features</w:t>
+        <w:t xml:space="preserve">    2.2 Product Functions</w:t>
       </w:r>
     </w:p>
     <w:p>
@@ -268,27 +242,27 @@
     <w:p>
       <w:pPr>
         <w:spacing w:before="60" w:after="60"/>
-        <w:ind w:left="480"/>
+        <w:ind w:left="0"/>
       </w:pPr>
       <w:r>
         <w:rPr>
           <w:rFonts w:ascii="Arial" w:hAnsi="Arial"/>
           <w:sz w:val="22"/>
         </w:rPr>
-        <w:t xml:space="preserve">    2.6 User Documentation</w:t>
+        <w:t>3. System Architecture (Architecture Diagram)</w:t>
       </w:r>
     </w:p>
     <w:p>
       <w:pPr>
         <w:spacing w:before="60" w:after="60"/>
-        <w:ind w:left="480"/>
+        <w:ind w:left="0"/>
       </w:pPr>
       <w:r>
         <w:rPr>
           <w:rFonts w:ascii="Arial" w:hAnsi="Arial"/>
           <w:sz w:val="22"/>
         </w:rPr>
-        <w:t xml:space="preserve">    2.7 Assumptions and Dependencies</w:t>
+        <w:t>4. Functional Requirements (Use Case Diagram)</w:t>
       </w:r>
     </w:p>
     <w:p>
@@ -301,7 +275,7 @@
           <w:rFonts w:ascii="Arial" w:hAnsi="Arial"/>
           <w:sz w:val="22"/>
         </w:rPr>
-        <w:t>3. System Features</w:t>
+        <w:t>5. User Workflow (Workflow Diagram)</w:t>
       </w:r>
     </w:p>
     <w:p>
@@ -314,46 +288,46 @@
           <w:rFonts w:ascii="Arial" w:hAnsi="Arial"/>
           <w:sz w:val="22"/>
         </w:rPr>
-        <w:t>4. External Interface Requirements</w:t>
+        <w:t>6. Non-Functional Requirements</w:t>
       </w:r>
     </w:p>
     <w:p>
       <w:pPr>
         <w:spacing w:before="60" w:after="60"/>
-        <w:ind w:left="480"/>
+        <w:ind w:left="0"/>
       </w:pPr>
       <w:r>
         <w:rPr>
           <w:rFonts w:ascii="Arial" w:hAnsi="Arial"/>
           <w:sz w:val="22"/>
         </w:rPr>
-        <w:t xml:space="preserve">    4.1 User Interfaces</w:t>
+        <w:t>7. Security Requirements (Security Flow Diagram)</w:t>
       </w:r>
     </w:p>
     <w:p>
       <w:pPr>
         <w:spacing w:before="60" w:after="60"/>
-        <w:ind w:left="480"/>
+        <w:ind w:left="0"/>
       </w:pPr>
       <w:r>
         <w:rPr>
           <w:rFonts w:ascii="Arial" w:hAnsi="Arial"/>
           <w:sz w:val="22"/>
         </w:rPr>
-        <w:t xml:space="preserve">    4.2 Hardware Interfaces</w:t>
+        <w:t>8. Data Requirements (Entity Relationship Diagram)</w:t>
       </w:r>
     </w:p>
     <w:p>
       <w:pPr>
         <w:spacing w:before="60" w:after="60"/>
-        <w:ind w:left="480"/>
+        <w:ind w:left="0"/>
       </w:pPr>
       <w:r>
         <w:rPr>
           <w:rFonts w:ascii="Arial" w:hAnsi="Arial"/>
           <w:sz w:val="22"/>
         </w:rPr>
-        <w:t xml:space="preserve">    4.3 Software Interfaces</w:t>
+        <w:t>9. External Interface Requirements</w:t>
       </w:r>
     </w:p>
     <w:p>
@@ -366,20 +340,20 @@
           <w:rFonts w:ascii="Arial" w:hAnsi="Arial"/>
           <w:sz w:val="22"/>
         </w:rPr>
-        <w:t xml:space="preserve">    4.4 Communication Interfaces</w:t>
+        <w:t xml:space="preserve">    9.1 User Interface</w:t>
       </w:r>
     </w:p>
     <w:p>
       <w:pPr>
         <w:spacing w:before="60" w:after="60"/>
-        <w:ind w:left="0"/>
+        <w:ind w:left="480"/>
       </w:pPr>
       <w:r>
         <w:rPr>
           <w:rFonts w:ascii="Arial" w:hAnsi="Arial"/>
           <w:sz w:val="22"/>
         </w:rPr>
-        <w:t>5. Non-Functional Requirements</w:t>
+        <w:t xml:space="preserve">    9.2 Application Programming Interfaces</w:t>
       </w:r>
     </w:p>
     <w:p>
@@ -392,7 +366,7 @@
           <w:rFonts w:ascii="Arial" w:hAnsi="Arial"/>
           <w:sz w:val="22"/>
         </w:rPr>
-        <w:t>6. Glossary</w:t>
+        <w:t>10. Assumptions and Dependencies</w:t>
       </w:r>
     </w:p>
     <w:p>
@@ -405,7 +379,7 @@
           <w:rFonts w:ascii="Arial" w:hAnsi="Arial"/>
           <w:sz w:val="22"/>
         </w:rPr>
-        <w:t>7. Assumptions</w:t>
+        <w:t>11. Future Enhancements</w:t>
       </w:r>
     </w:p>
     <w:p>
@@ -458,52 +432,12 @@
         <w:pStyle w:val="Heading2"/>
       </w:pPr>
       <w:r>
-        <w:t>1.2 Intended Audience</w:t>
+        <w:t>1.2 Scope of the System</w:t>
       </w:r>
     </w:p>
     <w:p>
       <w:r>
-        <w:t>This document is intended for:</w:t>
-      </w:r>
-    </w:p>
-    <w:p>
-      <w:pPr>
-        <w:pStyle w:val="ListBullet"/>
-      </w:pPr>
-      <w:r>
-        <w:t>Admin</w:t>
-      </w:r>
-    </w:p>
-    <w:p>
-      <w:pPr>
-        <w:pStyle w:val="ListBullet"/>
-      </w:pPr>
-      <w:r>
-        <w:t>End User</w:t>
-      </w:r>
-    </w:p>
-    <w:p>
-      <w:pPr>
-        <w:pStyle w:val="ListBullet"/>
-      </w:pPr>
-      <w:r>
-        <w:t>Manager</w:t>
-      </w:r>
-    </w:p>
-    <w:p>
-      <w:pPr>
-        <w:pStyle w:val="ListBullet"/>
-      </w:pPr>
-      <w:r>
-        <w:t>Analyst</w:t>
-      </w:r>
-    </w:p>
-    <w:p>
-      <w:pPr>
-        <w:pStyle w:val="Heading2"/>
-      </w:pPr>
-      <w:r>
-        <w:t>1.3 Project Scope</w:t>
+        <w:t>The system provides a centralized platform for core business operations with secure access, reporting, and monitoring. Features outside the specified requirements are excluded from this version.</w:t>
       </w:r>
     </w:p>
     <w:p>
@@ -607,6 +541,54 @@
         <w:pStyle w:val="Heading2"/>
       </w:pPr>
       <w:r>
+        <w:t>1.3 Definitions, Acronyms, and Abbreviations</w:t>
+      </w:r>
+    </w:p>
+    <w:p>
+      <w:pPr>
+        <w:pStyle w:val="ListBullet"/>
+      </w:pPr>
+      <w:r>
+        <w:t>SRS – Software Requirements Specification</w:t>
+      </w:r>
+    </w:p>
+    <w:p>
+      <w:pPr>
+        <w:pStyle w:val="ListBullet"/>
+      </w:pPr>
+      <w:r>
+        <w:t>RBAC – Role-Based Access Control</w:t>
+      </w:r>
+    </w:p>
+    <w:p>
+      <w:pPr>
+        <w:pStyle w:val="ListBullet"/>
+      </w:pPr>
+      <w:r>
+        <w:t>CRUD – Create, Read, Update, Delete</w:t>
+      </w:r>
+    </w:p>
+    <w:p>
+      <w:pPr>
+        <w:pStyle w:val="ListBullet"/>
+      </w:pPr>
+      <w:r>
+        <w:t>UI – User Interface</w:t>
+      </w:r>
+    </w:p>
+    <w:p>
+      <w:pPr>
+        <w:pStyle w:val="ListBullet"/>
+      </w:pPr>
+      <w:r>
+        <w:t>API – Application Programming Interface</w:t>
+      </w:r>
+    </w:p>
+    <w:p>
+      <w:pPr>
+        <w:pStyle w:val="Heading2"/>
+      </w:pPr>
+      <w:r>
         <w:t>1.4 Document Conventions</w:t>
       </w:r>
     </w:p>
@@ -616,14 +598,6 @@
       </w:pPr>
       <w:r>
         <w:t>IEEE 830-1998 style</w:t>
-      </w:r>
-    </w:p>
-    <w:p>
-      <w:pPr>
-        <w:pStyle w:val="Heading2"/>
-      </w:pPr>
-      <w:r>
-        <w:t>1.5 References</w:t>
       </w:r>
     </w:p>
     <w:p>
@@ -649,6 +623,53 @@
     </w:p>
     <w:p>
       <w:pPr>
+        <w:jc w:val="center"/>
+      </w:pPr>
+      <w:r>
+        <w:drawing>
+          <wp:inline xmlns:a="http://schemas.openxmlformats.org/drawingml/2006/main" xmlns:pic="http://schemas.openxmlformats.org/drawingml/2006/picture">
+            <wp:extent cx="5029200" cy="3813565"/>
+            <wp:docPr id="1" name="Picture 1"/>
+            <wp:cNvGraphicFramePr>
+              <a:graphicFrameLocks noChangeAspect="1"/>
+            </wp:cNvGraphicFramePr>
+            <a:graphic>
+              <a:graphicData uri="http://schemas.openxmlformats.org/drawingml/2006/picture">
+                <pic:pic>
+                  <pic:nvPicPr>
+                    <pic:cNvPr id="0" name="RetailFlow – Inventory &amp; Sales Management System_system_context.png"/>
+                    <pic:cNvPicPr/>
+                  </pic:nvPicPr>
+                  <pic:blipFill>
+                    <a:blip r:embed="rId9"/>
+                    <a:stretch>
+                      <a:fillRect/>
+                    </a:stretch>
+                  </pic:blipFill>
+                  <pic:spPr>
+                    <a:xfrm>
+                      <a:off x="0" y="0"/>
+                      <a:ext cx="5029200" cy="3813565"/>
+                    </a:xfrm>
+                    <a:prstGeom prst="rect"/>
+                  </pic:spPr>
+                </pic:pic>
+              </a:graphicData>
+            </a:graphic>
+          </wp:inline>
+        </w:drawing>
+      </w:r>
+    </w:p>
+    <w:p>
+      <w:pPr>
+        <w:pStyle w:val="Heading3"/>
+      </w:pPr>
+      <w:r>
+        <w:t>The System Context Diagram illustrating interactions between the system and external entities has been included above.</w:t>
+      </w:r>
+    </w:p>
+    <w:p>
+      <w:pPr>
         <w:pStyle w:val="Heading2"/>
       </w:pPr>
       <w:r>
@@ -836,15 +857,122 @@
         <w:pStyle w:val="Heading1"/>
       </w:pPr>
       <w:r>
-        <w:t>3. System Features</w:t>
+        <w:t>3. System Architecture</w:t>
       </w:r>
     </w:p>
     <w:p>
+      <w:r>
+        <w:t>The system follows a layered architecture consisting of: Presentation Layer (Web UI), Application Layer (Backend services), Data Layer (Database), and External Integration Layer (APIs, third-party services).</w:t>
+      </w:r>
+    </w:p>
+    <w:p>
+      <w:pPr>
+        <w:jc w:val="center"/>
+      </w:pPr>
+      <w:r>
+        <w:drawing>
+          <wp:inline xmlns:a="http://schemas.openxmlformats.org/drawingml/2006/main" xmlns:pic="http://schemas.openxmlformats.org/drawingml/2006/picture">
+            <wp:extent cx="5029200" cy="5006597"/>
+            <wp:docPr id="2" name="Picture 2"/>
+            <wp:cNvGraphicFramePr>
+              <a:graphicFrameLocks noChangeAspect="1"/>
+            </wp:cNvGraphicFramePr>
+            <a:graphic>
+              <a:graphicData uri="http://schemas.openxmlformats.org/drawingml/2006/picture">
+                <pic:pic>
+                  <pic:nvPicPr>
+                    <pic:cNvPr id="0" name="RetailFlow – Inventory &amp; Sales Management System_system_architecture.png"/>
+                    <pic:cNvPicPr/>
+                  </pic:nvPicPr>
+                  <pic:blipFill>
+                    <a:blip r:embed="rId10"/>
+                    <a:stretch>
+                      <a:fillRect/>
+                    </a:stretch>
+                  </pic:blipFill>
+                  <pic:spPr>
+                    <a:xfrm>
+                      <a:off x="0" y="0"/>
+                      <a:ext cx="5029200" cy="5006597"/>
+                    </a:xfrm>
+                    <a:prstGeom prst="rect"/>
+                  </pic:spPr>
+                </pic:pic>
+              </a:graphicData>
+            </a:graphic>
+          </wp:inline>
+        </w:drawing>
+      </w:r>
+    </w:p>
+    <w:p>
+      <w:pPr>
+        <w:pStyle w:val="Heading3"/>
+      </w:pPr>
+      <w:r>
+        <w:t>The System Architecture Diagram showing component interactions has been included above.</w:t>
+      </w:r>
+    </w:p>
+    <w:p>
+      <w:pPr>
+        <w:pStyle w:val="Heading1"/>
+      </w:pPr>
+      <w:r>
+        <w:t>4. Functional Requirements</w:t>
+      </w:r>
+    </w:p>
+    <w:p>
+      <w:pPr>
+        <w:jc w:val="center"/>
+      </w:pPr>
+      <w:r>
+        <w:drawing>
+          <wp:inline xmlns:a="http://schemas.openxmlformats.org/drawingml/2006/main" xmlns:pic="http://schemas.openxmlformats.org/drawingml/2006/picture">
+            <wp:extent cx="5029200" cy="4371607"/>
+            <wp:docPr id="3" name="Picture 3"/>
+            <wp:cNvGraphicFramePr>
+              <a:graphicFrameLocks noChangeAspect="1"/>
+            </wp:cNvGraphicFramePr>
+            <a:graphic>
+              <a:graphicData uri="http://schemas.openxmlformats.org/drawingml/2006/picture">
+                <pic:pic>
+                  <pic:nvPicPr>
+                    <pic:cNvPr id="0" name="RetailFlow – Inventory &amp; Sales Management System_use_case.png"/>
+                    <pic:cNvPicPr/>
+                  </pic:nvPicPr>
+                  <pic:blipFill>
+                    <a:blip r:embed="rId11"/>
+                    <a:stretch>
+                      <a:fillRect/>
+                    </a:stretch>
+                  </pic:blipFill>
+                  <pic:spPr>
+                    <a:xfrm>
+                      <a:off x="0" y="0"/>
+                      <a:ext cx="5029200" cy="4371607"/>
+                    </a:xfrm>
+                    <a:prstGeom prst="rect"/>
+                  </pic:spPr>
+                </pic:pic>
+              </a:graphicData>
+            </a:graphic>
+          </wp:inline>
+        </w:drawing>
+      </w:r>
+    </w:p>
+    <w:p>
+      <w:pPr>
+        <w:pStyle w:val="Heading3"/>
+      </w:pPr>
+      <w:r>
+        <w:t>The Use Case Diagram representing functional interactions between users and the system has been added above.</w:t>
+      </w:r>
+    </w:p>
+    <w:p>
       <w:pPr>
         <w:pStyle w:val="Heading2"/>
       </w:pPr>
       <w:r>
-        <w:t>3.1 User authentication and authorization</w:t>
+        <w:t>4.1 User authentication and authorization</w:t>
       </w:r>
     </w:p>
     <w:p>
@@ -873,7 +1001,7 @@
         <w:pStyle w:val="Heading2"/>
       </w:pPr>
       <w:r>
-        <w:t>3.2 Product and inventory management</w:t>
+        <w:t>4.2 Product and inventory management</w:t>
       </w:r>
     </w:p>
     <w:p>
@@ -897,7 +1025,7 @@
         <w:pStyle w:val="Heading2"/>
       </w:pPr>
       <w:r>
-        <w:t>3.3 Sales transaction tracking</w:t>
+        <w:t>4.3 Sales transaction tracking</w:t>
       </w:r>
     </w:p>
     <w:p>
@@ -921,7 +1049,7 @@
         <w:pStyle w:val="Heading2"/>
       </w:pPr>
       <w:r>
-        <w:t>3.4 Low-stock alerts and notifications</w:t>
+        <w:t>4.4 Low-stock alerts and notifications</w:t>
       </w:r>
     </w:p>
     <w:p>
@@ -945,7 +1073,7 @@
         <w:pStyle w:val="Heading2"/>
       </w:pPr>
       <w:r>
-        <w:t>3.5 Supplier management</w:t>
+        <w:t>4.5 Supplier management</w:t>
       </w:r>
     </w:p>
     <w:p>
@@ -969,7 +1097,7 @@
         <w:pStyle w:val="Heading2"/>
       </w:pPr>
       <w:r>
-        <w:t>3.6 Role-based dashboards</w:t>
+        <w:t>4.6 Role-based dashboards</w:t>
       </w:r>
     </w:p>
     <w:p>
@@ -993,7 +1121,7 @@
         <w:pStyle w:val="Heading2"/>
       </w:pPr>
       <w:r>
-        <w:t>3.7 Daily</w:t>
+        <w:t>4.7 Daily</w:t>
       </w:r>
     </w:p>
     <w:p>
@@ -1017,7 +1145,7 @@
         <w:pStyle w:val="Heading2"/>
       </w:pPr>
       <w:r>
-        <w:t>3.8 weekly</w:t>
+        <w:t>4.8 weekly</w:t>
       </w:r>
     </w:p>
     <w:p>
@@ -1041,7 +1169,7 @@
         <w:pStyle w:val="Heading2"/>
       </w:pPr>
       <w:r>
-        <w:t>3.9 and monthly sales reports</w:t>
+        <w:t>4.9 and monthly sales reports</w:t>
       </w:r>
     </w:p>
     <w:p>
@@ -1065,7 +1193,7 @@
         <w:pStyle w:val="Heading2"/>
       </w:pPr>
       <w:r>
-        <w:t>3.10 Data export (CSV/PDF)</w:t>
+        <w:t>4.10 Data export (CSV/PDF)</w:t>
       </w:r>
     </w:p>
     <w:p>
@@ -1089,7 +1217,7 @@
         <w:pStyle w:val="Heading2"/>
       </w:pPr>
       <w:r>
-        <w:t>3.11 System settings and configuration</w:t>
+        <w:t>4.11 System settings and configuration</w:t>
       </w:r>
     </w:p>
     <w:p>
@@ -1113,7 +1241,257 @@
         <w:pStyle w:val="Heading1"/>
       </w:pPr>
       <w:r>
-        <w:t>4. External Interface Requirements</w:t>
+        <w:t>5. User Workflow</w:t>
+      </w:r>
+    </w:p>
+    <w:p>
+      <w:r>
+        <w:t>The typical user workflow includes: User logs into the system; System validates credentials; User accesses role-based dashboard; User performs permitted actions; System processes and stores data; User views results or reports.</w:t>
+      </w:r>
+    </w:p>
+    <w:p>
+      <w:pPr>
+        <w:jc w:val="center"/>
+      </w:pPr>
+      <w:r>
+        <w:drawing>
+          <wp:inline xmlns:a="http://schemas.openxmlformats.org/drawingml/2006/main" xmlns:pic="http://schemas.openxmlformats.org/drawingml/2006/picture">
+            <wp:extent cx="5029200" cy="511728"/>
+            <wp:docPr id="4" name="Picture 4"/>
+            <wp:cNvGraphicFramePr>
+              <a:graphicFrameLocks noChangeAspect="1"/>
+            </wp:cNvGraphicFramePr>
+            <a:graphic>
+              <a:graphicData uri="http://schemas.openxmlformats.org/drawingml/2006/picture">
+                <pic:pic>
+                  <pic:nvPicPr>
+                    <pic:cNvPr id="0" name="RetailFlow – Inventory &amp; Sales Management System_user_workflow.png"/>
+                    <pic:cNvPicPr/>
+                  </pic:nvPicPr>
+                  <pic:blipFill>
+                    <a:blip r:embed="rId12"/>
+                    <a:stretch>
+                      <a:fillRect/>
+                    </a:stretch>
+                  </pic:blipFill>
+                  <pic:spPr>
+                    <a:xfrm>
+                      <a:off x="0" y="0"/>
+                      <a:ext cx="5029200" cy="511728"/>
+                    </a:xfrm>
+                    <a:prstGeom prst="rect"/>
+                  </pic:spPr>
+                </pic:pic>
+              </a:graphicData>
+            </a:graphic>
+          </wp:inline>
+        </w:drawing>
+      </w:r>
+    </w:p>
+    <w:p>
+      <w:pPr>
+        <w:pStyle w:val="Heading3"/>
+      </w:pPr>
+      <w:r>
+        <w:t>The User Flow / Workflow Diagram illustrating these steps has been included above.</w:t>
+      </w:r>
+    </w:p>
+    <w:p>
+      <w:pPr>
+        <w:pStyle w:val="Heading1"/>
+      </w:pPr>
+      <w:r>
+        <w:t>6. Non-Functional Requirements</w:t>
+      </w:r>
+    </w:p>
+    <w:p>
+      <w:pPr>
+        <w:pStyle w:val="Heading2"/>
+      </w:pPr>
+      <w:r>
+        <w:t>6.1 Performance</w:t>
+      </w:r>
+    </w:p>
+    <w:p>
+      <w:pPr>
+        <w:pStyle w:val="ListBullet"/>
+      </w:pPr>
+      <w:r>
+        <w:t>Performance: Normal. Scale: 100-1k.</w:t>
+      </w:r>
+      <w:r>
+        <w:rPr>
+          <w:i/>
+        </w:rPr>
+        <w:br/>
+        <w:t>Rationale: User-specified.</w:t>
+      </w:r>
+    </w:p>
+    <w:p>
+      <w:pPr>
+        <w:pStyle w:val="Heading2"/>
+      </w:pPr>
+      <w:r>
+        <w:t>6.2 Safety</w:t>
+      </w:r>
+    </w:p>
+    <w:p>
+      <w:pPr>
+        <w:pStyle w:val="Heading2"/>
+      </w:pPr>
+      <w:r>
+        <w:t>6.3 Security</w:t>
+      </w:r>
+    </w:p>
+    <w:p>
+      <w:pPr>
+        <w:pStyle w:val="ListBullet"/>
+      </w:pPr>
+      <w:r>
+        <w:t>Authentication required.</w:t>
+      </w:r>
+      <w:r>
+        <w:rPr>
+          <w:i/>
+        </w:rPr>
+        <w:br/>
+        <w:t>Rationale: Security.</w:t>
+      </w:r>
+    </w:p>
+    <w:p>
+      <w:pPr>
+        <w:pStyle w:val="Heading2"/>
+      </w:pPr>
+      <w:r>
+        <w:t>6.4 Quality</w:t>
+      </w:r>
+    </w:p>
+    <w:p>
+      <w:pPr>
+        <w:pStyle w:val="Heading1"/>
+      </w:pPr>
+      <w:r>
+        <w:t>7. Security Requirements</w:t>
+      </w:r>
+    </w:p>
+    <w:p>
+      <w:r>
+        <w:t>The system shall: Enforce secure authentication mechanisms; Use encrypted communication channels; Protect sensitive data from unauthorized access; Log security-related events.</w:t>
+      </w:r>
+    </w:p>
+    <w:p>
+      <w:pPr>
+        <w:jc w:val="center"/>
+      </w:pPr>
+      <w:r>
+        <w:drawing>
+          <wp:inline xmlns:a="http://schemas.openxmlformats.org/drawingml/2006/main" xmlns:pic="http://schemas.openxmlformats.org/drawingml/2006/picture">
+            <wp:extent cx="5029200" cy="815199"/>
+            <wp:docPr id="5" name="Picture 5"/>
+            <wp:cNvGraphicFramePr>
+              <a:graphicFrameLocks noChangeAspect="1"/>
+            </wp:cNvGraphicFramePr>
+            <a:graphic>
+              <a:graphicData uri="http://schemas.openxmlformats.org/drawingml/2006/picture">
+                <pic:pic>
+                  <pic:nvPicPr>
+                    <pic:cNvPr id="0" name="RetailFlow – Inventory &amp; Sales Management System_security_flow.png"/>
+                    <pic:cNvPicPr/>
+                  </pic:nvPicPr>
+                  <pic:blipFill>
+                    <a:blip r:embed="rId13"/>
+                    <a:stretch>
+                      <a:fillRect/>
+                    </a:stretch>
+                  </pic:blipFill>
+                  <pic:spPr>
+                    <a:xfrm>
+                      <a:off x="0" y="0"/>
+                      <a:ext cx="5029200" cy="815199"/>
+                    </a:xfrm>
+                    <a:prstGeom prst="rect"/>
+                  </pic:spPr>
+                </pic:pic>
+              </a:graphicData>
+            </a:graphic>
+          </wp:inline>
+        </w:drawing>
+      </w:r>
+    </w:p>
+    <w:p>
+      <w:pPr>
+        <w:pStyle w:val="Heading3"/>
+      </w:pPr>
+      <w:r>
+        <w:t>The Security Flow Diagram illustrating authentication and authorization has been included above.</w:t>
+      </w:r>
+    </w:p>
+    <w:p>
+      <w:pPr>
+        <w:pStyle w:val="Heading1"/>
+      </w:pPr>
+      <w:r>
+        <w:t>8. Data Requirements</w:t>
+      </w:r>
+    </w:p>
+    <w:p>
+      <w:r>
+        <w:t>The system shall manage structured data entities and their relationships efficiently.</w:t>
+      </w:r>
+    </w:p>
+    <w:p>
+      <w:pPr>
+        <w:jc w:val="center"/>
+      </w:pPr>
+      <w:r>
+        <w:drawing>
+          <wp:inline xmlns:a="http://schemas.openxmlformats.org/drawingml/2006/main" xmlns:pic="http://schemas.openxmlformats.org/drawingml/2006/picture">
+            <wp:extent cx="5029200" cy="2584998"/>
+            <wp:docPr id="6" name="Picture 6"/>
+            <wp:cNvGraphicFramePr>
+              <a:graphicFrameLocks noChangeAspect="1"/>
+            </wp:cNvGraphicFramePr>
+            <a:graphic>
+              <a:graphicData uri="http://schemas.openxmlformats.org/drawingml/2006/picture">
+                <pic:pic>
+                  <pic:nvPicPr>
+                    <pic:cNvPr id="0" name="RetailFlow – Inventory &amp; Sales Management System_data_erd.png"/>
+                    <pic:cNvPicPr/>
+                  </pic:nvPicPr>
+                  <pic:blipFill>
+                    <a:blip r:embed="rId14"/>
+                    <a:stretch>
+                      <a:fillRect/>
+                    </a:stretch>
+                  </pic:blipFill>
+                  <pic:spPr>
+                    <a:xfrm>
+                      <a:off x="0" y="0"/>
+                      <a:ext cx="5029200" cy="2584998"/>
+                    </a:xfrm>
+                    <a:prstGeom prst="rect"/>
+                  </pic:spPr>
+                </pic:pic>
+              </a:graphicData>
+            </a:graphic>
+          </wp:inline>
+        </w:drawing>
+      </w:r>
+    </w:p>
+    <w:p>
+      <w:pPr>
+        <w:pStyle w:val="Heading3"/>
+      </w:pPr>
+      <w:r>
+        <w:t>The Database / Entity Relationship Diagram (ERD) representing data structure and relationships has been included above.</w:t>
+      </w:r>
+    </w:p>
+    <w:p>
+      <w:pPr>
+        <w:pStyle w:val="Heading1"/>
+      </w:pPr>
+      <w:r>
+        <w:t>9. External Interface Requirements</w:t>
       </w:r>
     </w:p>
     <w:p>
@@ -1145,7 +1523,7 @@
         <w:drawing>
           <wp:inline xmlns:a="http://schemas.openxmlformats.org/drawingml/2006/main" xmlns:pic="http://schemas.openxmlformats.org/drawingml/2006/picture">
             <wp:extent cx="5486400" cy="1293091"/>
-            <wp:docPr id="1" name="Picture 1"/>
+            <wp:docPr id="7" name="Picture 7"/>
             <wp:cNvGraphicFramePr>
               <a:graphicFrameLocks noChangeAspect="1"/>
             </wp:cNvGraphicFramePr>
@@ -1157,7 +1535,7 @@
                     <pic:cNvPicPr/>
                   </pic:nvPicPr>
                   <pic:blipFill>
-                    <a:blip r:embed="rId9"/>
+                    <a:blip r:embed="rId15"/>
                     <a:stretch>
                       <a:fillRect/>
                     </a:stretch>
@@ -1205,7 +1583,7 @@
         <w:drawing>
           <wp:inline xmlns:a="http://schemas.openxmlformats.org/drawingml/2006/main" xmlns:pic="http://schemas.openxmlformats.org/drawingml/2006/picture">
             <wp:extent cx="5486400" cy="1293091"/>
-            <wp:docPr id="2" name="Picture 2"/>
+            <wp:docPr id="8" name="Picture 8"/>
             <wp:cNvGraphicFramePr>
               <a:graphicFrameLocks noChangeAspect="1"/>
             </wp:cNvGraphicFramePr>
@@ -1217,7 +1595,7 @@
                     <pic:cNvPicPr/>
                   </pic:nvPicPr>
                   <pic:blipFill>
-                    <a:blip r:embed="rId9"/>
+                    <a:blip r:embed="rId15"/>
                     <a:stretch>
                       <a:fillRect/>
                     </a:stretch>
@@ -1238,34 +1616,21 @@
     </w:p>
     <w:p>
       <w:pPr>
-        <w:pStyle w:val="Heading2"/>
+        <w:pStyle w:val="Heading3"/>
       </w:pPr>
       <w:r>
-        <w:t>4.3 Software Interfaces</w:t>
+        <w:t>Software / API architecture:</w:t>
       </w:r>
     </w:p>
     <w:p>
-      <w:r>
-        <w:t>Backend: Node.js. Database: SQL.</w:t>
-      </w:r>
-    </w:p>
-    <w:p>
-      <w:pPr>
-        <w:pStyle w:val="Heading3"/>
-      </w:pPr>
-      <w:r>
-        <w:t>Software Interface Architecture:</w:t>
-      </w:r>
-    </w:p>
-    <w:p>
       <w:pPr>
         <w:jc w:val="center"/>
       </w:pPr>
       <w:r>
         <w:drawing>
           <wp:inline xmlns:a="http://schemas.openxmlformats.org/drawingml/2006/main" xmlns:pic="http://schemas.openxmlformats.org/drawingml/2006/picture">
-            <wp:extent cx="5486400" cy="1293091"/>
-            <wp:docPr id="3" name="Picture 3"/>
+            <wp:extent cx="4572000" cy="1077576"/>
+            <wp:docPr id="9" name="Picture 9"/>
             <wp:cNvGraphicFramePr>
               <a:graphicFrameLocks noChangeAspect="1"/>
             </wp:cNvGraphicFramePr>
@@ -1277,7 +1642,7 @@
                     <pic:cNvPicPr/>
                   </pic:nvPicPr>
                   <pic:blipFill>
-                    <a:blip r:embed="rId9"/>
+                    <a:blip r:embed="rId15"/>
                     <a:stretch>
                       <a:fillRect/>
                     </a:stretch>
@@ -1285,7 +1650,7 @@
                   <pic:spPr>
                     <a:xfrm>
                       <a:off x="0" y="0"/>
-                      <a:ext cx="5486400" cy="1293091"/>
+                      <a:ext cx="4572000" cy="1077576"/>
                     </a:xfrm>
                     <a:prstGeom prst="rect"/>
                   </pic:spPr>
@@ -1297,179 +1662,16 @@
       </w:r>
     </w:p>
     <w:p>
-      <w:pPr>
-        <w:pStyle w:val="Heading2"/>
-      </w:pPr>
-      <w:r>
-        <w:t>4.4 Communication Interfaces</w:t>
-      </w:r>
-    </w:p>
-    <w:p>
       <w:r>
         <w:t>REST/API or as required.</w:t>
       </w:r>
     </w:p>
     <w:p>
       <w:pPr>
-        <w:pStyle w:val="Heading3"/>
+        <w:pStyle w:val="Heading1"/>
       </w:pPr>
       <w:r>
-        <w:t>Communication Interface Architecture:</w:t>
-      </w:r>
-    </w:p>
-    <w:p>
-      <w:pPr>
-        <w:jc w:val="center"/>
-      </w:pPr>
-      <w:r>
-        <w:drawing>
-          <wp:inline xmlns:a="http://schemas.openxmlformats.org/drawingml/2006/main" xmlns:pic="http://schemas.openxmlformats.org/drawingml/2006/picture">
-            <wp:extent cx="5486400" cy="1293091"/>
-            <wp:docPr id="4" name="Picture 4"/>
-            <wp:cNvGraphicFramePr>
-              <a:graphicFrameLocks noChangeAspect="1"/>
-            </wp:cNvGraphicFramePr>
-            <a:graphic>
-              <a:graphicData uri="http://schemas.openxmlformats.org/drawingml/2006/picture">
-                <pic:pic>
-                  <pic:nvPicPr>
-                    <pic:cNvPr id="0" name="RetailFlow – Inventory &amp; Sales Management System_user_interfaces_diagram.png"/>
-                    <pic:cNvPicPr/>
-                  </pic:nvPicPr>
-                  <pic:blipFill>
-                    <a:blip r:embed="rId9"/>
-                    <a:stretch>
-                      <a:fillRect/>
-                    </a:stretch>
-                  </pic:blipFill>
-                  <pic:spPr>
-                    <a:xfrm>
-                      <a:off x="0" y="0"/>
-                      <a:ext cx="5486400" cy="1293091"/>
-                    </a:xfrm>
-                    <a:prstGeom prst="rect"/>
-                  </pic:spPr>
-                </pic:pic>
-              </a:graphicData>
-            </a:graphic>
-          </wp:inline>
-        </w:drawing>
-      </w:r>
-    </w:p>
-    <w:p>
-      <w:pPr>
-        <w:pStyle w:val="Heading1"/>
-      </w:pPr>
-      <w:r>
-        <w:t>5. Non-Functional Requirements</w:t>
-      </w:r>
-    </w:p>
-    <w:p>
-      <w:pPr>
-        <w:pStyle w:val="Heading2"/>
-      </w:pPr>
-      <w:r>
-        <w:t>5.1 Performance</w:t>
-      </w:r>
-    </w:p>
-    <w:p>
-      <w:pPr>
-        <w:pStyle w:val="ListBullet"/>
-      </w:pPr>
-      <w:r>
-        <w:t>Performance: Normal. Scale: 100-1k.</w:t>
-      </w:r>
-      <w:r>
-        <w:rPr>
-          <w:i/>
-        </w:rPr>
-        <w:br/>
-        <w:t>Rationale: User-specified.</w:t>
-      </w:r>
-    </w:p>
-    <w:p>
-      <w:pPr>
-        <w:pStyle w:val="Heading2"/>
-      </w:pPr>
-      <w:r>
-        <w:t>5.2 Safety</w:t>
-      </w:r>
-    </w:p>
-    <w:p>
-      <w:pPr>
-        <w:pStyle w:val="Heading2"/>
-      </w:pPr>
-      <w:r>
-        <w:t>5.3 Security</w:t>
-      </w:r>
-    </w:p>
-    <w:p>
-      <w:pPr>
-        <w:pStyle w:val="ListBullet"/>
-      </w:pPr>
-      <w:r>
-        <w:t>Authentication required.</w:t>
-      </w:r>
-      <w:r>
-        <w:rPr>
-          <w:i/>
-        </w:rPr>
-        <w:br/>
-        <w:t>Rationale: Security.</w:t>
-      </w:r>
-    </w:p>
-    <w:p>
-      <w:pPr>
-        <w:pStyle w:val="Heading2"/>
-      </w:pPr>
-      <w:r>
-        <w:t>5.4 Quality</w:t>
-      </w:r>
-    </w:p>
-    <w:p>
-      <w:pPr>
-        <w:pStyle w:val="Heading1"/>
-      </w:pPr>
-      <w:r>
-        <w:t>6. Glossary</w:t>
-      </w:r>
-    </w:p>
-    <w:p>
-      <w:pPr>
-        <w:pStyle w:val="Heading2"/>
-      </w:pPr>
-      <w:r>
-        <w:t>6.1 Terms</w:t>
-      </w:r>
-    </w:p>
-    <w:p>
-      <w:r>
-        <w:rPr>
-          <w:b/>
-        </w:rPr>
-        <w:t xml:space="preserve">SRS: </w:t>
-      </w:r>
-      <w:r>
-        <w:t>Software Requirements Specification</w:t>
-      </w:r>
-    </w:p>
-    <w:p>
-      <w:r>
-        <w:rPr>
-          <w:b/>
-        </w:rPr>
-        <w:t xml:space="preserve">RetailFlow – Inventory &amp; Sales Management System: </w:t>
-      </w:r>
-      <w:r>
-        <w:t>This system.</w:t>
-      </w:r>
-    </w:p>
-    <w:p>
-      <w:pPr>
-        <w:pStyle w:val="Heading1"/>
-      </w:pPr>
-      <w:r>
-        <w:t>7. Assumptions</w:t>
+        <w:t>10. Assumptions and Dependencies</w:t>
       </w:r>
     </w:p>
     <w:p>
@@ -1518,6 +1720,38 @@
       </w:r>
       <w:r>
         <w:t>Audience.</w:t>
+      </w:r>
+    </w:p>
+    <w:p>
+      <w:pPr>
+        <w:pStyle w:val="Heading1"/>
+      </w:pPr>
+      <w:r>
+        <w:t>11. Future Enhancements</w:t>
+      </w:r>
+    </w:p>
+    <w:p>
+      <w:pPr>
+        <w:pStyle w:val="ListBullet"/>
+      </w:pPr>
+      <w:r>
+        <w:t>Mobile application support</w:t>
+      </w:r>
+    </w:p>
+    <w:p>
+      <w:pPr>
+        <w:pStyle w:val="ListBullet"/>
+      </w:pPr>
+      <w:r>
+        <w:t>Advanced analytics and insights</w:t>
+      </w:r>
+    </w:p>
+    <w:p>
+      <w:pPr>
+        <w:pStyle w:val="ListBullet"/>
+      </w:pPr>
+      <w:r>
+        <w:t>Integration with additional third-party services</w:t>
       </w:r>
     </w:p>
     <w:sectPr>

</xml_diff>